<commit_message>
Add brute force and total mine count
</commit_message>
<xml_diff>
--- a/Puzzles.docx
+++ b/Puzzles.docx
@@ -2,6 +2,15 @@
 <file path=word/document.xml><?xml version="1.0" encoding="utf-8"?>
 <w:document xmlns:wpc="http://schemas.microsoft.com/office/word/2010/wordprocessingCanvas" xmlns:cx="http://schemas.microsoft.com/office/drawing/2014/chartex" xmlns:cx1="http://schemas.microsoft.com/office/drawing/2015/9/8/chartex" xmlns:cx2="http://schemas.microsoft.com/office/drawing/2015/10/21/chartex" xmlns:cx3="http://schemas.microsoft.com/office/drawing/2016/5/9/chartex" xmlns:cx4="http://schemas.microsoft.com/office/drawing/2016/5/10/chartex" xmlns:cx5="http://schemas.microsoft.com/office/drawing/2016/5/11/chartex" xmlns:cx6="http://schemas.microsoft.com/office/drawing/2016/5/12/chartex" xmlns:cx7="http://schemas.microsoft.com/office/drawing/2016/5/13/chartex" xmlns:cx8="http://schemas.microsoft.com/office/drawing/2016/5/14/chartex" xmlns:mc="http://schemas.openxmlformats.org/markup-compatibility/2006" xmlns:aink="http://schemas.microsoft.com/office/drawing/2016/ink" xmlns:am3d="http://schemas.microsoft.com/office/drawing/2017/model3d" xmlns:o="urn:schemas-microsoft-com:office:office" xmlns:r="http://schemas.openxmlformats.org/officeDocument/2006/relationships" xmlns:m="http://schemas.openxmlformats.org/officeDocument/2006/math" xmlns:v="urn:schemas-microsoft-com:vml" xmlns:wp14="http://schemas.microsoft.com/office/word/2010/wordprocessingDrawing" xmlns:wp="http://schemas.openxmlformats.org/drawingml/2006/wordprocessingDrawing" xmlns:w10="urn:schemas-microsoft-com:office:word" xmlns:w="http://schemas.openxmlformats.org/wordprocessingml/2006/main" xmlns:w14="http://schemas.microsoft.com/office/word/2010/wordml" xmlns:w15="http://schemas.microsoft.com/office/word/2012/wordml" xmlns:w16cid="http://schemas.microsoft.com/office/word/2016/wordml/cid" xmlns:w16se="http://schemas.microsoft.com/office/word/2015/wordml/symex" xmlns:wpg="http://schemas.microsoft.com/office/word/2010/wordprocessingGroup" xmlns:wpi="http://schemas.microsoft.com/office/word/2010/wordprocessingInk" xmlns:wne="http://schemas.microsoft.com/office/word/2006/wordml" xmlns:wps="http://schemas.microsoft.com/office/word/2010/wordprocessingShape" mc:Ignorable="w14 w15 w16se w16cid wp14">
   <w:body>
+    <w:p>
+      <w:pPr>
+        <w:pStyle w:val="Heading1"/>
+      </w:pPr>
+      <w:r>
+        <w:t>Minesweeper</w:t>
+      </w:r>
+    </w:p>
+    <w:p/>
     <w:p>
       <w:r>
         <w:rPr>
@@ -46,7 +55,13 @@
     </w:p>
     <w:p>
       <w:r>
-        <w:t>This puzzle as 13 mines</w:t>
+        <w:t xml:space="preserve">This puzzle </w:t>
+      </w:r>
+      <w:r>
+        <w:t>h</w:t>
+      </w:r>
+      <w:r>
+        <w:t>as 13 mines</w:t>
       </w:r>
     </w:p>
     <w:p/>
@@ -90,6 +105,87 @@
             </a:graphic>
           </wp:inline>
         </w:drawing>
+      </w:r>
+    </w:p>
+    <w:p/>
+    <w:p>
+      <w:pPr>
+        <w:pStyle w:val="Heading2"/>
+      </w:pPr>
+      <w:r>
+        <w:t>Sample Games</w:t>
+      </w:r>
+    </w:p>
+    <w:p>
+      <w:r>
+        <w:t xml:space="preserve">There are some sample games in </w:t>
+      </w:r>
+    </w:p>
+    <w:p>
+      <w:hyperlink r:id="rId6" w:history="1">
+        <w:r>
+          <w:rPr>
+            <w:rStyle w:val="Hyperlink"/>
+          </w:rPr>
+          <w:t>https://github.com/YorkCodeDojo/Minesweeper/tree/master/SampleGames</w:t>
+        </w:r>
+      </w:hyperlink>
+      <w:r>
+        <w:t>.</w:t>
+      </w:r>
+    </w:p>
+    <w:p>
+      <w:r>
+        <w:t xml:space="preserve">please add to it. </w:t>
+      </w:r>
+      <w:r>
+        <w:rPr>
+          <mc:AlternateContent>
+            <mc:Choice Requires="w16se"/>
+            <mc:Fallback>
+              <w:rFonts w:ascii="Segoe UI Emoji" w:eastAsia="Segoe UI Emoji" w:hAnsi="Segoe UI Emoji" w:cs="Segoe UI Emoji"/>
+            </mc:Fallback>
+          </mc:AlternateContent>
+        </w:rPr>
+        <mc:AlternateContent>
+          <mc:Choice Requires="w16se">
+            <w16se:symEx w16se:font="Segoe UI Emoji" w16se:char="1F60A"/>
+          </mc:Choice>
+          <mc:Fallback>
+            <w:t>😊</w:t>
+          </mc:Fallback>
+        </mc:AlternateContent>
+      </w:r>
+    </w:p>
+    <w:p/>
+    <w:p>
+      <w:pPr>
+        <w:pStyle w:val="Heading2"/>
+      </w:pPr>
+      <w:r>
+        <w:t>Solutions</w:t>
+      </w:r>
+    </w:p>
+    <w:p>
+      <w:r>
+        <w:t xml:space="preserve">Please share your solutions by uploading them to </w:t>
+      </w:r>
+      <w:proofErr w:type="spellStart"/>
+      <w:r>
+        <w:t>github</w:t>
+      </w:r>
+      <w:proofErr w:type="spellEnd"/>
+      <w:r>
+        <w:t xml:space="preserve"> at the end of the evening.  There is a guide here – </w:t>
+      </w:r>
+      <w:r>
+        <w:rPr>
+          <w:b/>
+        </w:rPr>
+        <w:t>https://www.yorkdevelopers.org/blog/#HowtoShareCode</w:t>
+      </w:r>
+      <w:r>
+        <w:t xml:space="preserve"> if you are unsure how to!</w:t>
       </w:r>
       <w:bookmarkStart w:id="0" w:name="_GoBack"/>
       <w:bookmarkEnd w:id="0"/>
@@ -503,6 +599,49 @@
     <w:name w:val="Normal"/>
     <w:qFormat/>
   </w:style>
+  <w:style w:type="paragraph" w:styleId="Heading1">
+    <w:name w:val="heading 1"/>
+    <w:basedOn w:val="Normal"/>
+    <w:next w:val="Normal"/>
+    <w:link w:val="Heading1Char"/>
+    <w:uiPriority w:val="9"/>
+    <w:qFormat/>
+    <w:rsid w:val="00196912"/>
+    <w:pPr>
+      <w:keepNext/>
+      <w:keepLines/>
+      <w:spacing w:before="240" w:after="0"/>
+      <w:outlineLvl w:val="0"/>
+    </w:pPr>
+    <w:rPr>
+      <w:rFonts w:asciiTheme="majorHAnsi" w:eastAsiaTheme="majorEastAsia" w:hAnsiTheme="majorHAnsi" w:cstheme="majorBidi"/>
+      <w:color w:val="2F5496" w:themeColor="accent1" w:themeShade="BF"/>
+      <w:sz w:val="32"/>
+      <w:szCs w:val="32"/>
+    </w:rPr>
+  </w:style>
+  <w:style w:type="paragraph" w:styleId="Heading2">
+    <w:name w:val="heading 2"/>
+    <w:basedOn w:val="Normal"/>
+    <w:next w:val="Normal"/>
+    <w:link w:val="Heading2Char"/>
+    <w:uiPriority w:val="9"/>
+    <w:unhideWhenUsed/>
+    <w:qFormat/>
+    <w:rsid w:val="00601F1F"/>
+    <w:pPr>
+      <w:keepNext/>
+      <w:keepLines/>
+      <w:spacing w:before="40" w:after="0"/>
+      <w:outlineLvl w:val="1"/>
+    </w:pPr>
+    <w:rPr>
+      <w:rFonts w:asciiTheme="majorHAnsi" w:eastAsiaTheme="majorEastAsia" w:hAnsiTheme="majorHAnsi" w:cstheme="majorBidi"/>
+      <w:color w:val="2F5496" w:themeColor="accent1" w:themeShade="BF"/>
+      <w:sz w:val="26"/>
+      <w:szCs w:val="26"/>
+    </w:rPr>
+  </w:style>
   <w:style w:type="character" w:default="1" w:styleId="DefaultParagraphFont">
     <w:name w:val="Default Paragraph Font"/>
     <w:uiPriority w:val="1"/>
@@ -529,6 +668,55 @@
     <w:uiPriority w:val="99"/>
     <w:semiHidden/>
     <w:unhideWhenUsed/>
+  </w:style>
+  <w:style w:type="character" w:customStyle="1" w:styleId="Heading2Char">
+    <w:name w:val="Heading 2 Char"/>
+    <w:basedOn w:val="DefaultParagraphFont"/>
+    <w:link w:val="Heading2"/>
+    <w:uiPriority w:val="9"/>
+    <w:rsid w:val="00601F1F"/>
+    <w:rPr>
+      <w:rFonts w:asciiTheme="majorHAnsi" w:eastAsiaTheme="majorEastAsia" w:hAnsiTheme="majorHAnsi" w:cstheme="majorBidi"/>
+      <w:color w:val="2F5496" w:themeColor="accent1" w:themeShade="BF"/>
+      <w:sz w:val="26"/>
+      <w:szCs w:val="26"/>
+    </w:rPr>
+  </w:style>
+  <w:style w:type="character" w:styleId="Hyperlink">
+    <w:name w:val="Hyperlink"/>
+    <w:basedOn w:val="DefaultParagraphFont"/>
+    <w:uiPriority w:val="99"/>
+    <w:unhideWhenUsed/>
+    <w:rsid w:val="00601F1F"/>
+    <w:rPr>
+      <w:color w:val="0563C1" w:themeColor="hyperlink"/>
+      <w:u w:val="single"/>
+    </w:rPr>
+  </w:style>
+  <w:style w:type="character" w:styleId="UnresolvedMention">
+    <w:name w:val="Unresolved Mention"/>
+    <w:basedOn w:val="DefaultParagraphFont"/>
+    <w:uiPriority w:val="99"/>
+    <w:semiHidden/>
+    <w:unhideWhenUsed/>
+    <w:rsid w:val="00601F1F"/>
+    <w:rPr>
+      <w:color w:val="605E5C"/>
+      <w:shd w:val="clear" w:color="auto" w:fill="E1DFDD"/>
+    </w:rPr>
+  </w:style>
+  <w:style w:type="character" w:customStyle="1" w:styleId="Heading1Char">
+    <w:name w:val="Heading 1 Char"/>
+    <w:basedOn w:val="DefaultParagraphFont"/>
+    <w:link w:val="Heading1"/>
+    <w:uiPriority w:val="9"/>
+    <w:rsid w:val="00196912"/>
+    <w:rPr>
+      <w:rFonts w:asciiTheme="majorHAnsi" w:eastAsiaTheme="majorEastAsia" w:hAnsiTheme="majorHAnsi" w:cstheme="majorBidi"/>
+      <w:color w:val="2F5496" w:themeColor="accent1" w:themeShade="BF"/>
+      <w:sz w:val="32"/>
+      <w:szCs w:val="32"/>
+    </w:rPr>
   </w:style>
 </w:styles>
 </file>

</xml_diff>